<commit_message>
Added additional tab "Read Me" and changed contents of "Release Notes" to show differences between the releases
</commit_message>
<xml_diff>
--- a/V2I Hub Application Description.docx
+++ b/V2I Hub Application Description.docx
@@ -1898,10 +1898,404 @@
     <w:p>
       <w:pPr>
         <w:pStyle w:val="BHNormal"/>
+      </w:pPr>
+      <w:r>
+        <w:t>IVP Version 2.3</w:t>
+      </w:r>
+    </w:p>
+    <w:p>
+      <w:pPr>
+        <w:pStyle w:val="BHNormal"/>
         <w:numPr>
           <w:ilvl w:val="0"/>
-          <w:numId w:val="12"/>
+          <w:numId w:val="30"/>
         </w:numPr>
+      </w:pPr>
+      <w:r>
+        <w:t>Initial Release to OSADP</w:t>
+      </w:r>
+    </w:p>
+    <w:p>
+      <w:pPr>
+        <w:pStyle w:val="BHNormal"/>
+        <w:numPr>
+          <w:ilvl w:val="0"/>
+          <w:numId w:val="30"/>
+        </w:numPr>
+      </w:pPr>
+      <w:r>
+        <w:t>Uses the J2735 R41 (2015) message set</w:t>
+      </w:r>
+    </w:p>
+    <w:p>
+      <w:pPr>
+        <w:pStyle w:val="BHNormal"/>
+        <w:numPr>
+          <w:ilvl w:val="0"/>
+          <w:numId w:val="30"/>
+        </w:numPr>
+      </w:pPr>
+      <w:r>
+        <w:t>Contains API, Core, MAP Plugin, SPAT Plugin, CSW Plugin, DMS Plugin, RTCM Plugin, and Location Plugin</w:t>
+      </w:r>
+    </w:p>
+    <w:p>
+      <w:pPr>
+        <w:pStyle w:val="BHNormal"/>
+      </w:pPr>
+    </w:p>
+    <w:p>
+      <w:pPr>
+        <w:pStyle w:val="BHNormal"/>
+      </w:pPr>
+      <w:r>
+        <w:t>V2I Hub Version 2.4</w:t>
+      </w:r>
+    </w:p>
+    <w:p>
+      <w:pPr>
+        <w:pStyle w:val="BHNormal"/>
+        <w:numPr>
+          <w:ilvl w:val="0"/>
+          <w:numId w:val="31"/>
+        </w:numPr>
+      </w:pPr>
+      <w:r>
+        <w:t xml:space="preserve">Restructured OSADP, include single </w:t>
+      </w:r>
+      <w:proofErr w:type="spellStart"/>
+      <w:r>
+        <w:t>cmake</w:t>
+      </w:r>
+      <w:proofErr w:type="spellEnd"/>
+      <w:r>
+        <w:t xml:space="preserve"> to compile</w:t>
+      </w:r>
+    </w:p>
+    <w:p>
+      <w:pPr>
+        <w:pStyle w:val="BHNormal"/>
+        <w:numPr>
+          <w:ilvl w:val="0"/>
+          <w:numId w:val="31"/>
+        </w:numPr>
+      </w:pPr>
+      <w:r>
+        <w:t>Added instructions to setup service for Ubuntu</w:t>
+      </w:r>
+    </w:p>
+    <w:p>
+      <w:pPr>
+        <w:pStyle w:val="BHNormal"/>
+        <w:numPr>
+          <w:ilvl w:val="0"/>
+          <w:numId w:val="31"/>
+        </w:numPr>
+      </w:pPr>
+      <w:r>
+        <w:t>New SPAT plugin does not need an input file</w:t>
+      </w:r>
+    </w:p>
+    <w:p>
+      <w:pPr>
+        <w:pStyle w:val="BHNormal"/>
+        <w:numPr>
+          <w:ilvl w:val="0"/>
+          <w:numId w:val="31"/>
+        </w:numPr>
+      </w:pPr>
+      <w:r>
+        <w:t>Updated MAP plugin to take json output from the Connected Vehicle ISD tool</w:t>
+      </w:r>
+    </w:p>
+    <w:p>
+      <w:pPr>
+        <w:pStyle w:val="BHNormal"/>
+        <w:numPr>
+          <w:ilvl w:val="0"/>
+          <w:numId w:val="31"/>
+        </w:numPr>
+      </w:pPr>
+      <w:r>
+        <w:t>Various stability and bug fixes</w:t>
+      </w:r>
+    </w:p>
+    <w:p>
+      <w:pPr>
+        <w:pStyle w:val="BHNormal"/>
+      </w:pPr>
+    </w:p>
+    <w:p>
+      <w:pPr>
+        <w:pStyle w:val="BHNormal"/>
+      </w:pPr>
+      <w:r>
+        <w:t>V2I Hub Version 2.5.1</w:t>
+      </w:r>
+    </w:p>
+    <w:p>
+      <w:pPr>
+        <w:pStyle w:val="BHNormal"/>
+        <w:numPr>
+          <w:ilvl w:val="0"/>
+          <w:numId w:val="32"/>
+        </w:numPr>
+      </w:pPr>
+      <w:r>
+        <w:t xml:space="preserve">Fixed </w:t>
+      </w:r>
+      <w:proofErr w:type="spellStart"/>
+      <w:r>
+        <w:t>compliation</w:t>
+      </w:r>
+      <w:proofErr w:type="spellEnd"/>
+      <w:r>
+        <w:t xml:space="preserve"> script</w:t>
+      </w:r>
+    </w:p>
+    <w:p>
+      <w:pPr>
+        <w:pStyle w:val="BHNormal"/>
+      </w:pPr>
+    </w:p>
+    <w:p>
+      <w:pPr>
+        <w:pStyle w:val="BHNormal"/>
+      </w:pPr>
+      <w:r>
+        <w:t>V2I Hub Version 3.0</w:t>
+      </w:r>
+    </w:p>
+    <w:p>
+      <w:pPr>
+        <w:pStyle w:val="BHNormal"/>
+        <w:numPr>
+          <w:ilvl w:val="0"/>
+          <w:numId w:val="32"/>
+        </w:numPr>
+      </w:pPr>
+      <w:r>
+        <w:t>Migrated to J2735 2016</w:t>
+      </w:r>
+    </w:p>
+    <w:p>
+      <w:pPr>
+        <w:pStyle w:val="BHNormal"/>
+        <w:numPr>
+          <w:ilvl w:val="0"/>
+          <w:numId w:val="32"/>
+        </w:numPr>
+      </w:pPr>
+      <w:r>
+        <w:t>Updated plugins to support latest message set</w:t>
+      </w:r>
+    </w:p>
+    <w:p>
+      <w:pPr>
+        <w:pStyle w:val="BHNormal"/>
+        <w:numPr>
+          <w:ilvl w:val="0"/>
+          <w:numId w:val="32"/>
+        </w:numPr>
+      </w:pPr>
+      <w:proofErr w:type="gramStart"/>
+      <w:r>
+        <w:t>New web portal,</w:t>
+      </w:r>
+      <w:proofErr w:type="gramEnd"/>
+      <w:r>
+        <w:t xml:space="preserve"> can be deployed anywhere on network</w:t>
+      </w:r>
+    </w:p>
+    <w:p>
+      <w:pPr>
+        <w:pStyle w:val="BHNormal"/>
+      </w:pPr>
+    </w:p>
+    <w:p>
+      <w:pPr>
+        <w:pStyle w:val="BHNormal"/>
+      </w:pPr>
+      <w:r>
+        <w:t>V2I Hub Version 3.1</w:t>
+      </w:r>
+    </w:p>
+    <w:p>
+      <w:pPr>
+        <w:pStyle w:val="BHNormal"/>
+        <w:numPr>
+          <w:ilvl w:val="0"/>
+          <w:numId w:val="33"/>
+        </w:numPr>
+      </w:pPr>
+      <w:r>
+        <w:t>Fixed Security Issues</w:t>
+      </w:r>
+    </w:p>
+    <w:p>
+      <w:pPr>
+        <w:pStyle w:val="BHNormal"/>
+        <w:numPr>
+          <w:ilvl w:val="1"/>
+          <w:numId w:val="33"/>
+        </w:numPr>
+      </w:pPr>
+      <w:r>
+        <w:t xml:space="preserve">Fixed SQL injection vulnerabilities in </w:t>
+      </w:r>
+      <w:proofErr w:type="spellStart"/>
+      <w:r>
+        <w:t>tmxctl</w:t>
+      </w:r>
+      <w:proofErr w:type="spellEnd"/>
+      <w:r>
+        <w:t xml:space="preserve"> application and library</w:t>
+      </w:r>
+    </w:p>
+    <w:p>
+      <w:pPr>
+        <w:pStyle w:val="BHNormal"/>
+        <w:numPr>
+          <w:ilvl w:val="0"/>
+          <w:numId w:val="33"/>
+        </w:numPr>
+      </w:pPr>
+      <w:r>
+        <w:t>Added missing functionality to Web Portal</w:t>
+      </w:r>
+      <w:bookmarkStart w:id="1" w:name="_GoBack"/>
+      <w:bookmarkEnd w:id="1"/>
+    </w:p>
+    <w:p>
+      <w:pPr>
+        <w:pStyle w:val="BHNormal"/>
+        <w:numPr>
+          <w:ilvl w:val="1"/>
+          <w:numId w:val="33"/>
+        </w:numPr>
+      </w:pPr>
+      <w:r>
+        <w:lastRenderedPageBreak/>
+        <w:t>Plugin Installation</w:t>
+      </w:r>
+    </w:p>
+    <w:p>
+      <w:pPr>
+        <w:pStyle w:val="BHNormal"/>
+        <w:numPr>
+          <w:ilvl w:val="1"/>
+          <w:numId w:val="33"/>
+        </w:numPr>
+      </w:pPr>
+      <w:r>
+        <w:t>File Transfer</w:t>
+      </w:r>
+    </w:p>
+    <w:p>
+      <w:pPr>
+        <w:pStyle w:val="BHNormal"/>
+        <w:numPr>
+          <w:ilvl w:val="1"/>
+          <w:numId w:val="33"/>
+        </w:numPr>
+      </w:pPr>
+      <w:r>
+        <w:t>User Administration</w:t>
+      </w:r>
+    </w:p>
+    <w:p>
+      <w:pPr>
+        <w:pStyle w:val="BHNormal"/>
+        <w:numPr>
+          <w:ilvl w:val="0"/>
+          <w:numId w:val="33"/>
+        </w:numPr>
+      </w:pPr>
+      <w:r>
+        <w:t xml:space="preserve">Moved </w:t>
+      </w:r>
+      <w:proofErr w:type="spellStart"/>
+      <w:r>
+        <w:t>BSMReceiver</w:t>
+      </w:r>
+      <w:proofErr w:type="spellEnd"/>
+      <w:r>
+        <w:t xml:space="preserve"> to more generic </w:t>
+      </w:r>
+      <w:proofErr w:type="spellStart"/>
+      <w:r>
+        <w:t>MessageReceiver</w:t>
+      </w:r>
+      <w:proofErr w:type="spellEnd"/>
+    </w:p>
+    <w:p>
+      <w:pPr>
+        <w:pStyle w:val="BHNormal"/>
+        <w:numPr>
+          <w:ilvl w:val="0"/>
+          <w:numId w:val="33"/>
+        </w:numPr>
+      </w:pPr>
+      <w:r>
+        <w:t>Added simulator source code</w:t>
+      </w:r>
+    </w:p>
+    <w:p>
+      <w:pPr>
+        <w:pStyle w:val="BHNormal"/>
+        <w:numPr>
+          <w:ilvl w:val="0"/>
+          <w:numId w:val="33"/>
+        </w:numPr>
+      </w:pPr>
+      <w:r>
+        <w:t>Updated Documentation</w:t>
+      </w:r>
+    </w:p>
+    <w:p>
+      <w:pPr>
+        <w:pStyle w:val="BHNormal"/>
+        <w:numPr>
+          <w:ilvl w:val="0"/>
+          <w:numId w:val="33"/>
+        </w:numPr>
+      </w:pPr>
+      <w:r>
+        <w:t>Various stability and bug fixes</w:t>
+      </w:r>
+    </w:p>
+    <w:p>
+      <w:pPr>
+        <w:pStyle w:val="BHNormal"/>
+      </w:pPr>
+    </w:p>
+    <w:p>
+      <w:pPr>
+        <w:pStyle w:val="BHLevel3"/>
+        <w:spacing w:before="0" w:after="120"/>
+        <w:jc w:val="left"/>
+        <w:rPr>
+          <w:rFonts w:ascii="Arial" w:hAnsi="Arial" w:cs="Arial"/>
+          <w:sz w:val="20"/>
+          <w:szCs w:val="20"/>
+        </w:rPr>
+      </w:pPr>
+      <w:r>
+        <w:t xml:space="preserve">Tab </w:t>
+      </w:r>
+      <w:r>
+        <w:t>4</w:t>
+      </w:r>
+      <w:r>
+        <w:t xml:space="preserve">: </w:t>
+      </w:r>
+      <w:r>
+        <w:t>Read Me</w:t>
+      </w:r>
+    </w:p>
+    <w:p>
+      <w:pPr>
+        <w:pStyle w:val="BHNormal"/>
         <w:rPr>
           <w:rFonts w:ascii="Arial" w:hAnsi="Arial" w:cs="Arial"/>
           <w:sz w:val="20"/>
@@ -3222,7 +3616,6 @@
           <w:spacing w:val="0"/>
           <w:kern w:val="0"/>
         </w:rPr>
-        <w:lastRenderedPageBreak/>
         <w:t>libboost</w:t>
       </w:r>
       <w:proofErr w:type="spellEnd"/>
@@ -4752,6 +5145,7 @@
           <w:spacing w:val="0"/>
           <w:kern w:val="0"/>
         </w:rPr>
+        <w:lastRenderedPageBreak/>
         <w:t>Run the following command to install prerequisites via apt-get:</w:t>
       </w:r>
     </w:p>
@@ -6006,14 +6400,7 @@
         <w:rPr>
           <w:lang w:eastAsia="x-none"/>
         </w:rPr>
-        <w:t xml:space="preserve"> that is newer than the installable package that comes with Ubuntu 16.04.  Therefore, a custom version of the software needs to be </w:t>
-      </w:r>
-      <w:r>
-        <w:rPr>
-          <w:lang w:eastAsia="x-none"/>
-        </w:rPr>
-        <w:lastRenderedPageBreak/>
-        <w:t>downloaded and compiled locally before compiling the V2I Hub plugins.</w:t>
+        <w:t xml:space="preserve"> that is newer than the installable package that comes with Ubuntu 16.04.  Therefore, a custom version of the software needs to be downloaded and compiled locally before compiling the V2I Hub plugins.</w:t>
       </w:r>
       <w:r>
         <w:rPr>
@@ -6344,6 +6731,7 @@
           <w:spacing w:val="0"/>
           <w:kern w:val="0"/>
         </w:rPr>
+        <w:lastRenderedPageBreak/>
         <w:t xml:space="preserve">$ </w:t>
       </w:r>
       <w:proofErr w:type="spellStart"/>
@@ -7727,7 +8115,6 @@
         </w:rPr>
         <w:t xml:space="preserve"> </w:t>
       </w:r>
-      <w:bookmarkStart w:id="1" w:name="_GoBack"/>
       <w:proofErr w:type="spellStart"/>
       <w:r>
         <w:rPr>
@@ -7790,7 +8177,6 @@
         </w:rPr>
         <w:t>.service</w:t>
       </w:r>
-      <w:bookmarkEnd w:id="1"/>
       <w:proofErr w:type="spellEnd"/>
       <w:proofErr w:type="gramEnd"/>
     </w:p>
@@ -8109,7 +8495,6 @@
           <w:rFonts w:cs="Arial"/>
           <w:u w:val="single"/>
         </w:rPr>
-        <w:lastRenderedPageBreak/>
         <w:t>Administration Portal</w:t>
       </w:r>
     </w:p>
@@ -8407,6 +8792,7 @@
         <w:rPr>
           <w:lang w:eastAsia="x-none"/>
         </w:rPr>
+        <w:lastRenderedPageBreak/>
         <w:t>$ cd /var/www/plugins/MAP/</w:t>
       </w:r>
     </w:p>
@@ -8625,7 +9011,13 @@
         <w:jc w:val="left"/>
       </w:pPr>
       <w:r>
-        <w:t xml:space="preserve">Tab 4: </w:t>
+        <w:t xml:space="preserve">Tab </w:t>
+      </w:r>
+      <w:r>
+        <w:t>5</w:t>
+      </w:r>
+      <w:r>
+        <w:t xml:space="preserve">: </w:t>
       </w:r>
       <w:r>
         <w:t>Document</w:t>
@@ -8992,7 +9384,13 @@
         <w:jc w:val="left"/>
       </w:pPr>
       <w:r>
-        <w:t>Tab 5: Discussion</w:t>
+        <w:t xml:space="preserve">Tab </w:t>
+      </w:r>
+      <w:r>
+        <w:t>6</w:t>
+      </w:r>
+      <w:r>
+        <w:t>: Discussion</w:t>
       </w:r>
     </w:p>
     <w:p>
@@ -9033,8 +9431,13 @@
         <w:jc w:val="left"/>
       </w:pPr>
       <w:r>
-        <w:lastRenderedPageBreak/>
-        <w:t>Tab 6: Similar Applications</w:t>
+        <w:t xml:space="preserve">Tab </w:t>
+      </w:r>
+      <w:r>
+        <w:t>7</w:t>
+      </w:r>
+      <w:r>
+        <w:t>: Similar Applications</w:t>
       </w:r>
     </w:p>
     <w:p>
@@ -11603,6 +12006,232 @@
     </w:lvl>
   </w:abstractNum>
   <w:abstractNum w:abstractNumId="22" w15:restartNumberingAfterBreak="0">
+    <w:nsid w:val="611A6D2D"/>
+    <w:multiLevelType w:val="hybridMultilevel"/>
+    <w:tmpl w:val="5A922652"/>
+    <w:lvl w:ilvl="0" w:tplc="04090001">
+      <w:start w:val="1"/>
+      <w:numFmt w:val="bullet"/>
+      <w:lvlText w:val=""/>
+      <w:lvlJc w:val="left"/>
+      <w:pPr>
+        <w:ind w:left="720" w:hanging="360"/>
+      </w:pPr>
+      <w:rPr>
+        <w:rFonts w:ascii="Symbol" w:hAnsi="Symbol" w:hint="default"/>
+      </w:rPr>
+    </w:lvl>
+    <w:lvl w:ilvl="1" w:tplc="04090003">
+      <w:start w:val="1"/>
+      <w:numFmt w:val="bullet"/>
+      <w:lvlText w:val="o"/>
+      <w:lvlJc w:val="left"/>
+      <w:pPr>
+        <w:ind w:left="1440" w:hanging="360"/>
+      </w:pPr>
+      <w:rPr>
+        <w:rFonts w:ascii="Courier New" w:hAnsi="Courier New" w:cs="Courier New" w:hint="default"/>
+      </w:rPr>
+    </w:lvl>
+    <w:lvl w:ilvl="2" w:tplc="04090005" w:tentative="1">
+      <w:start w:val="1"/>
+      <w:numFmt w:val="bullet"/>
+      <w:lvlText w:val=""/>
+      <w:lvlJc w:val="left"/>
+      <w:pPr>
+        <w:ind w:left="2160" w:hanging="360"/>
+      </w:pPr>
+      <w:rPr>
+        <w:rFonts w:ascii="Wingdings" w:hAnsi="Wingdings" w:hint="default"/>
+      </w:rPr>
+    </w:lvl>
+    <w:lvl w:ilvl="3" w:tplc="04090001" w:tentative="1">
+      <w:start w:val="1"/>
+      <w:numFmt w:val="bullet"/>
+      <w:lvlText w:val=""/>
+      <w:lvlJc w:val="left"/>
+      <w:pPr>
+        <w:ind w:left="2880" w:hanging="360"/>
+      </w:pPr>
+      <w:rPr>
+        <w:rFonts w:ascii="Symbol" w:hAnsi="Symbol" w:hint="default"/>
+      </w:rPr>
+    </w:lvl>
+    <w:lvl w:ilvl="4" w:tplc="04090003" w:tentative="1">
+      <w:start w:val="1"/>
+      <w:numFmt w:val="bullet"/>
+      <w:lvlText w:val="o"/>
+      <w:lvlJc w:val="left"/>
+      <w:pPr>
+        <w:ind w:left="3600" w:hanging="360"/>
+      </w:pPr>
+      <w:rPr>
+        <w:rFonts w:ascii="Courier New" w:hAnsi="Courier New" w:cs="Courier New" w:hint="default"/>
+      </w:rPr>
+    </w:lvl>
+    <w:lvl w:ilvl="5" w:tplc="04090005" w:tentative="1">
+      <w:start w:val="1"/>
+      <w:numFmt w:val="bullet"/>
+      <w:lvlText w:val=""/>
+      <w:lvlJc w:val="left"/>
+      <w:pPr>
+        <w:ind w:left="4320" w:hanging="360"/>
+      </w:pPr>
+      <w:rPr>
+        <w:rFonts w:ascii="Wingdings" w:hAnsi="Wingdings" w:hint="default"/>
+      </w:rPr>
+    </w:lvl>
+    <w:lvl w:ilvl="6" w:tplc="04090001" w:tentative="1">
+      <w:start w:val="1"/>
+      <w:numFmt w:val="bullet"/>
+      <w:lvlText w:val=""/>
+      <w:lvlJc w:val="left"/>
+      <w:pPr>
+        <w:ind w:left="5040" w:hanging="360"/>
+      </w:pPr>
+      <w:rPr>
+        <w:rFonts w:ascii="Symbol" w:hAnsi="Symbol" w:hint="default"/>
+      </w:rPr>
+    </w:lvl>
+    <w:lvl w:ilvl="7" w:tplc="04090003" w:tentative="1">
+      <w:start w:val="1"/>
+      <w:numFmt w:val="bullet"/>
+      <w:lvlText w:val="o"/>
+      <w:lvlJc w:val="left"/>
+      <w:pPr>
+        <w:ind w:left="5760" w:hanging="360"/>
+      </w:pPr>
+      <w:rPr>
+        <w:rFonts w:ascii="Courier New" w:hAnsi="Courier New" w:cs="Courier New" w:hint="default"/>
+      </w:rPr>
+    </w:lvl>
+    <w:lvl w:ilvl="8" w:tplc="04090005" w:tentative="1">
+      <w:start w:val="1"/>
+      <w:numFmt w:val="bullet"/>
+      <w:lvlText w:val=""/>
+      <w:lvlJc w:val="left"/>
+      <w:pPr>
+        <w:ind w:left="6480" w:hanging="360"/>
+      </w:pPr>
+      <w:rPr>
+        <w:rFonts w:ascii="Wingdings" w:hAnsi="Wingdings" w:hint="default"/>
+      </w:rPr>
+    </w:lvl>
+  </w:abstractNum>
+  <w:abstractNum w:abstractNumId="23" w15:restartNumberingAfterBreak="0">
+    <w:nsid w:val="61425C7E"/>
+    <w:multiLevelType w:val="hybridMultilevel"/>
+    <w:tmpl w:val="2E8E48D8"/>
+    <w:lvl w:ilvl="0" w:tplc="04090001">
+      <w:start w:val="1"/>
+      <w:numFmt w:val="bullet"/>
+      <w:lvlText w:val=""/>
+      <w:lvlJc w:val="left"/>
+      <w:pPr>
+        <w:ind w:left="720" w:hanging="360"/>
+      </w:pPr>
+      <w:rPr>
+        <w:rFonts w:ascii="Symbol" w:hAnsi="Symbol" w:hint="default"/>
+      </w:rPr>
+    </w:lvl>
+    <w:lvl w:ilvl="1" w:tplc="04090003" w:tentative="1">
+      <w:start w:val="1"/>
+      <w:numFmt w:val="bullet"/>
+      <w:lvlText w:val="o"/>
+      <w:lvlJc w:val="left"/>
+      <w:pPr>
+        <w:ind w:left="1440" w:hanging="360"/>
+      </w:pPr>
+      <w:rPr>
+        <w:rFonts w:ascii="Courier New" w:hAnsi="Courier New" w:cs="Courier New" w:hint="default"/>
+      </w:rPr>
+    </w:lvl>
+    <w:lvl w:ilvl="2" w:tplc="04090005" w:tentative="1">
+      <w:start w:val="1"/>
+      <w:numFmt w:val="bullet"/>
+      <w:lvlText w:val=""/>
+      <w:lvlJc w:val="left"/>
+      <w:pPr>
+        <w:ind w:left="2160" w:hanging="360"/>
+      </w:pPr>
+      <w:rPr>
+        <w:rFonts w:ascii="Wingdings" w:hAnsi="Wingdings" w:hint="default"/>
+      </w:rPr>
+    </w:lvl>
+    <w:lvl w:ilvl="3" w:tplc="04090001" w:tentative="1">
+      <w:start w:val="1"/>
+      <w:numFmt w:val="bullet"/>
+      <w:lvlText w:val=""/>
+      <w:lvlJc w:val="left"/>
+      <w:pPr>
+        <w:ind w:left="2880" w:hanging="360"/>
+      </w:pPr>
+      <w:rPr>
+        <w:rFonts w:ascii="Symbol" w:hAnsi="Symbol" w:hint="default"/>
+      </w:rPr>
+    </w:lvl>
+    <w:lvl w:ilvl="4" w:tplc="04090003" w:tentative="1">
+      <w:start w:val="1"/>
+      <w:numFmt w:val="bullet"/>
+      <w:lvlText w:val="o"/>
+      <w:lvlJc w:val="left"/>
+      <w:pPr>
+        <w:ind w:left="3600" w:hanging="360"/>
+      </w:pPr>
+      <w:rPr>
+        <w:rFonts w:ascii="Courier New" w:hAnsi="Courier New" w:cs="Courier New" w:hint="default"/>
+      </w:rPr>
+    </w:lvl>
+    <w:lvl w:ilvl="5" w:tplc="04090005" w:tentative="1">
+      <w:start w:val="1"/>
+      <w:numFmt w:val="bullet"/>
+      <w:lvlText w:val=""/>
+      <w:lvlJc w:val="left"/>
+      <w:pPr>
+        <w:ind w:left="4320" w:hanging="360"/>
+      </w:pPr>
+      <w:rPr>
+        <w:rFonts w:ascii="Wingdings" w:hAnsi="Wingdings" w:hint="default"/>
+      </w:rPr>
+    </w:lvl>
+    <w:lvl w:ilvl="6" w:tplc="04090001" w:tentative="1">
+      <w:start w:val="1"/>
+      <w:numFmt w:val="bullet"/>
+      <w:lvlText w:val=""/>
+      <w:lvlJc w:val="left"/>
+      <w:pPr>
+        <w:ind w:left="5040" w:hanging="360"/>
+      </w:pPr>
+      <w:rPr>
+        <w:rFonts w:ascii="Symbol" w:hAnsi="Symbol" w:hint="default"/>
+      </w:rPr>
+    </w:lvl>
+    <w:lvl w:ilvl="7" w:tplc="04090003" w:tentative="1">
+      <w:start w:val="1"/>
+      <w:numFmt w:val="bullet"/>
+      <w:lvlText w:val="o"/>
+      <w:lvlJc w:val="left"/>
+      <w:pPr>
+        <w:ind w:left="5760" w:hanging="360"/>
+      </w:pPr>
+      <w:rPr>
+        <w:rFonts w:ascii="Courier New" w:hAnsi="Courier New" w:cs="Courier New" w:hint="default"/>
+      </w:rPr>
+    </w:lvl>
+    <w:lvl w:ilvl="8" w:tplc="04090005" w:tentative="1">
+      <w:start w:val="1"/>
+      <w:numFmt w:val="bullet"/>
+      <w:lvlText w:val=""/>
+      <w:lvlJc w:val="left"/>
+      <w:pPr>
+        <w:ind w:left="6480" w:hanging="360"/>
+      </w:pPr>
+      <w:rPr>
+        <w:rFonts w:ascii="Wingdings" w:hAnsi="Wingdings" w:hint="default"/>
+      </w:rPr>
+    </w:lvl>
+  </w:abstractNum>
+  <w:abstractNum w:abstractNumId="24" w15:restartNumberingAfterBreak="0">
     <w:nsid w:val="628B49B6"/>
     <w:multiLevelType w:val="hybridMultilevel"/>
     <w:tmpl w:val="09F0ADF8"/>
@@ -11715,7 +12344,7 @@
       </w:rPr>
     </w:lvl>
   </w:abstractNum>
-  <w:abstractNum w:abstractNumId="23" w15:restartNumberingAfterBreak="0">
+  <w:abstractNum w:abstractNumId="25" w15:restartNumberingAfterBreak="0">
     <w:nsid w:val="67F20CC2"/>
     <w:multiLevelType w:val="hybridMultilevel"/>
     <w:tmpl w:val="2396937A"/>
@@ -11828,7 +12457,120 @@
       </w:rPr>
     </w:lvl>
   </w:abstractNum>
-  <w:abstractNum w:abstractNumId="24" w15:restartNumberingAfterBreak="0">
+  <w:abstractNum w:abstractNumId="26" w15:restartNumberingAfterBreak="0">
+    <w:nsid w:val="694B30B0"/>
+    <w:multiLevelType w:val="hybridMultilevel"/>
+    <w:tmpl w:val="2444C066"/>
+    <w:lvl w:ilvl="0" w:tplc="04090001">
+      <w:start w:val="1"/>
+      <w:numFmt w:val="bullet"/>
+      <w:lvlText w:val=""/>
+      <w:lvlJc w:val="left"/>
+      <w:pPr>
+        <w:ind w:left="720" w:hanging="360"/>
+      </w:pPr>
+      <w:rPr>
+        <w:rFonts w:ascii="Symbol" w:hAnsi="Symbol" w:hint="default"/>
+      </w:rPr>
+    </w:lvl>
+    <w:lvl w:ilvl="1" w:tplc="04090003" w:tentative="1">
+      <w:start w:val="1"/>
+      <w:numFmt w:val="bullet"/>
+      <w:lvlText w:val="o"/>
+      <w:lvlJc w:val="left"/>
+      <w:pPr>
+        <w:ind w:left="1440" w:hanging="360"/>
+      </w:pPr>
+      <w:rPr>
+        <w:rFonts w:ascii="Courier New" w:hAnsi="Courier New" w:cs="Courier New" w:hint="default"/>
+      </w:rPr>
+    </w:lvl>
+    <w:lvl w:ilvl="2" w:tplc="04090005" w:tentative="1">
+      <w:start w:val="1"/>
+      <w:numFmt w:val="bullet"/>
+      <w:lvlText w:val=""/>
+      <w:lvlJc w:val="left"/>
+      <w:pPr>
+        <w:ind w:left="2160" w:hanging="360"/>
+      </w:pPr>
+      <w:rPr>
+        <w:rFonts w:ascii="Wingdings" w:hAnsi="Wingdings" w:hint="default"/>
+      </w:rPr>
+    </w:lvl>
+    <w:lvl w:ilvl="3" w:tplc="04090001" w:tentative="1">
+      <w:start w:val="1"/>
+      <w:numFmt w:val="bullet"/>
+      <w:lvlText w:val=""/>
+      <w:lvlJc w:val="left"/>
+      <w:pPr>
+        <w:ind w:left="2880" w:hanging="360"/>
+      </w:pPr>
+      <w:rPr>
+        <w:rFonts w:ascii="Symbol" w:hAnsi="Symbol" w:hint="default"/>
+      </w:rPr>
+    </w:lvl>
+    <w:lvl w:ilvl="4" w:tplc="04090003" w:tentative="1">
+      <w:start w:val="1"/>
+      <w:numFmt w:val="bullet"/>
+      <w:lvlText w:val="o"/>
+      <w:lvlJc w:val="left"/>
+      <w:pPr>
+        <w:ind w:left="3600" w:hanging="360"/>
+      </w:pPr>
+      <w:rPr>
+        <w:rFonts w:ascii="Courier New" w:hAnsi="Courier New" w:cs="Courier New" w:hint="default"/>
+      </w:rPr>
+    </w:lvl>
+    <w:lvl w:ilvl="5" w:tplc="04090005" w:tentative="1">
+      <w:start w:val="1"/>
+      <w:numFmt w:val="bullet"/>
+      <w:lvlText w:val=""/>
+      <w:lvlJc w:val="left"/>
+      <w:pPr>
+        <w:ind w:left="4320" w:hanging="360"/>
+      </w:pPr>
+      <w:rPr>
+        <w:rFonts w:ascii="Wingdings" w:hAnsi="Wingdings" w:hint="default"/>
+      </w:rPr>
+    </w:lvl>
+    <w:lvl w:ilvl="6" w:tplc="04090001" w:tentative="1">
+      <w:start w:val="1"/>
+      <w:numFmt w:val="bullet"/>
+      <w:lvlText w:val=""/>
+      <w:lvlJc w:val="left"/>
+      <w:pPr>
+        <w:ind w:left="5040" w:hanging="360"/>
+      </w:pPr>
+      <w:rPr>
+        <w:rFonts w:ascii="Symbol" w:hAnsi="Symbol" w:hint="default"/>
+      </w:rPr>
+    </w:lvl>
+    <w:lvl w:ilvl="7" w:tplc="04090003" w:tentative="1">
+      <w:start w:val="1"/>
+      <w:numFmt w:val="bullet"/>
+      <w:lvlText w:val="o"/>
+      <w:lvlJc w:val="left"/>
+      <w:pPr>
+        <w:ind w:left="5760" w:hanging="360"/>
+      </w:pPr>
+      <w:rPr>
+        <w:rFonts w:ascii="Courier New" w:hAnsi="Courier New" w:cs="Courier New" w:hint="default"/>
+      </w:rPr>
+    </w:lvl>
+    <w:lvl w:ilvl="8" w:tplc="04090005" w:tentative="1">
+      <w:start w:val="1"/>
+      <w:numFmt w:val="bullet"/>
+      <w:lvlText w:val=""/>
+      <w:lvlJc w:val="left"/>
+      <w:pPr>
+        <w:ind w:left="6480" w:hanging="360"/>
+      </w:pPr>
+      <w:rPr>
+        <w:rFonts w:ascii="Wingdings" w:hAnsi="Wingdings" w:hint="default"/>
+      </w:rPr>
+    </w:lvl>
+  </w:abstractNum>
+  <w:abstractNum w:abstractNumId="27" w15:restartNumberingAfterBreak="0">
     <w:nsid w:val="6C6B0083"/>
     <w:multiLevelType w:val="hybridMultilevel"/>
     <w:tmpl w:val="2ECCA3BE"/>
@@ -11914,7 +12656,120 @@
       </w:pPr>
     </w:lvl>
   </w:abstractNum>
-  <w:abstractNum w:abstractNumId="25" w15:restartNumberingAfterBreak="0">
+  <w:abstractNum w:abstractNumId="28" w15:restartNumberingAfterBreak="0">
+    <w:nsid w:val="6E7B233A"/>
+    <w:multiLevelType w:val="hybridMultilevel"/>
+    <w:tmpl w:val="C7500638"/>
+    <w:lvl w:ilvl="0" w:tplc="04090001">
+      <w:start w:val="1"/>
+      <w:numFmt w:val="bullet"/>
+      <w:lvlText w:val=""/>
+      <w:lvlJc w:val="left"/>
+      <w:pPr>
+        <w:ind w:left="720" w:hanging="360"/>
+      </w:pPr>
+      <w:rPr>
+        <w:rFonts w:ascii="Symbol" w:hAnsi="Symbol" w:hint="default"/>
+      </w:rPr>
+    </w:lvl>
+    <w:lvl w:ilvl="1" w:tplc="04090003" w:tentative="1">
+      <w:start w:val="1"/>
+      <w:numFmt w:val="bullet"/>
+      <w:lvlText w:val="o"/>
+      <w:lvlJc w:val="left"/>
+      <w:pPr>
+        <w:ind w:left="1440" w:hanging="360"/>
+      </w:pPr>
+      <w:rPr>
+        <w:rFonts w:ascii="Courier New" w:hAnsi="Courier New" w:cs="Courier New" w:hint="default"/>
+      </w:rPr>
+    </w:lvl>
+    <w:lvl w:ilvl="2" w:tplc="04090005" w:tentative="1">
+      <w:start w:val="1"/>
+      <w:numFmt w:val="bullet"/>
+      <w:lvlText w:val=""/>
+      <w:lvlJc w:val="left"/>
+      <w:pPr>
+        <w:ind w:left="2160" w:hanging="360"/>
+      </w:pPr>
+      <w:rPr>
+        <w:rFonts w:ascii="Wingdings" w:hAnsi="Wingdings" w:hint="default"/>
+      </w:rPr>
+    </w:lvl>
+    <w:lvl w:ilvl="3" w:tplc="04090001" w:tentative="1">
+      <w:start w:val="1"/>
+      <w:numFmt w:val="bullet"/>
+      <w:lvlText w:val=""/>
+      <w:lvlJc w:val="left"/>
+      <w:pPr>
+        <w:ind w:left="2880" w:hanging="360"/>
+      </w:pPr>
+      <w:rPr>
+        <w:rFonts w:ascii="Symbol" w:hAnsi="Symbol" w:hint="default"/>
+      </w:rPr>
+    </w:lvl>
+    <w:lvl w:ilvl="4" w:tplc="04090003" w:tentative="1">
+      <w:start w:val="1"/>
+      <w:numFmt w:val="bullet"/>
+      <w:lvlText w:val="o"/>
+      <w:lvlJc w:val="left"/>
+      <w:pPr>
+        <w:ind w:left="3600" w:hanging="360"/>
+      </w:pPr>
+      <w:rPr>
+        <w:rFonts w:ascii="Courier New" w:hAnsi="Courier New" w:cs="Courier New" w:hint="default"/>
+      </w:rPr>
+    </w:lvl>
+    <w:lvl w:ilvl="5" w:tplc="04090005" w:tentative="1">
+      <w:start w:val="1"/>
+      <w:numFmt w:val="bullet"/>
+      <w:lvlText w:val=""/>
+      <w:lvlJc w:val="left"/>
+      <w:pPr>
+        <w:ind w:left="4320" w:hanging="360"/>
+      </w:pPr>
+      <w:rPr>
+        <w:rFonts w:ascii="Wingdings" w:hAnsi="Wingdings" w:hint="default"/>
+      </w:rPr>
+    </w:lvl>
+    <w:lvl w:ilvl="6" w:tplc="04090001" w:tentative="1">
+      <w:start w:val="1"/>
+      <w:numFmt w:val="bullet"/>
+      <w:lvlText w:val=""/>
+      <w:lvlJc w:val="left"/>
+      <w:pPr>
+        <w:ind w:left="5040" w:hanging="360"/>
+      </w:pPr>
+      <w:rPr>
+        <w:rFonts w:ascii="Symbol" w:hAnsi="Symbol" w:hint="default"/>
+      </w:rPr>
+    </w:lvl>
+    <w:lvl w:ilvl="7" w:tplc="04090003" w:tentative="1">
+      <w:start w:val="1"/>
+      <w:numFmt w:val="bullet"/>
+      <w:lvlText w:val="o"/>
+      <w:lvlJc w:val="left"/>
+      <w:pPr>
+        <w:ind w:left="5760" w:hanging="360"/>
+      </w:pPr>
+      <w:rPr>
+        <w:rFonts w:ascii="Courier New" w:hAnsi="Courier New" w:cs="Courier New" w:hint="default"/>
+      </w:rPr>
+    </w:lvl>
+    <w:lvl w:ilvl="8" w:tplc="04090005" w:tentative="1">
+      <w:start w:val="1"/>
+      <w:numFmt w:val="bullet"/>
+      <w:lvlText w:val=""/>
+      <w:lvlJc w:val="left"/>
+      <w:pPr>
+        <w:ind w:left="6480" w:hanging="360"/>
+      </w:pPr>
+      <w:rPr>
+        <w:rFonts w:ascii="Wingdings" w:hAnsi="Wingdings" w:hint="default"/>
+      </w:rPr>
+    </w:lvl>
+  </w:abstractNum>
+  <w:abstractNum w:abstractNumId="29" w15:restartNumberingAfterBreak="0">
     <w:nsid w:val="781348D8"/>
     <w:multiLevelType w:val="hybridMultilevel"/>
     <w:tmpl w:val="9C6C4DBE"/>
@@ -12027,7 +12882,7 @@
       </w:rPr>
     </w:lvl>
   </w:abstractNum>
-  <w:abstractNum w:abstractNumId="26" w15:restartNumberingAfterBreak="0">
+  <w:abstractNum w:abstractNumId="30" w15:restartNumberingAfterBreak="0">
     <w:nsid w:val="7CE07CA1"/>
     <w:multiLevelType w:val="hybridMultilevel"/>
     <w:tmpl w:val="DF92610A"/>
@@ -12159,13 +13014,13 @@
     <w:abstractNumId w:val="4"/>
   </w:num>
   <w:num w:numId="7">
-    <w:abstractNumId w:val="26"/>
+    <w:abstractNumId w:val="30"/>
   </w:num>
   <w:num w:numId="8">
     <w:abstractNumId w:val="1"/>
   </w:num>
   <w:num w:numId="9">
-    <w:abstractNumId w:val="25"/>
+    <w:abstractNumId w:val="29"/>
   </w:num>
   <w:num w:numId="10">
     <w:abstractNumId w:val="11"/>
@@ -12174,13 +13029,13 @@
     <w:abstractNumId w:val="16"/>
   </w:num>
   <w:num w:numId="12">
-    <w:abstractNumId w:val="23"/>
+    <w:abstractNumId w:val="25"/>
   </w:num>
   <w:num w:numId="13">
     <w:abstractNumId w:val="5"/>
   </w:num>
   <w:num w:numId="14">
-    <w:abstractNumId w:val="24"/>
+    <w:abstractNumId w:val="27"/>
     <w:lvlOverride w:ilvl="0">
       <w:startOverride w:val="1"/>
     </w:lvlOverride>
@@ -12210,10 +13065,10 @@
     </w:lvlOverride>
   </w:num>
   <w:num w:numId="15">
-    <w:abstractNumId w:val="24"/>
+    <w:abstractNumId w:val="27"/>
   </w:num>
   <w:num w:numId="16">
-    <w:abstractNumId w:val="22"/>
+    <w:abstractNumId w:val="24"/>
   </w:num>
   <w:num w:numId="17">
     <w:abstractNumId w:val="7"/>
@@ -12253,6 +13108,18 @@
   </w:num>
   <w:num w:numId="29">
     <w:abstractNumId w:val="16"/>
+  </w:num>
+  <w:num w:numId="30">
+    <w:abstractNumId w:val="26"/>
+  </w:num>
+  <w:num w:numId="31">
+    <w:abstractNumId w:val="23"/>
+  </w:num>
+  <w:num w:numId="32">
+    <w:abstractNumId w:val="28"/>
+  </w:num>
+  <w:num w:numId="33">
+    <w:abstractNumId w:val="22"/>
   </w:num>
 </w:numbering>
 </file>
@@ -14463,7 +15330,7 @@
 </file>
 
 <file path=customXml/itemProps1.xml><?xml version="1.0" encoding="utf-8"?>
-<ds:datastoreItem xmlns:ds="http://schemas.openxmlformats.org/officeDocument/2006/customXml" ds:itemID="{59C8543C-FD8B-4E90-A9E0-C21CF9B3839C}">
+<ds:datastoreItem xmlns:ds="http://schemas.openxmlformats.org/officeDocument/2006/customXml" ds:itemID="{4D0D9E49-AE52-4BE1-BAD9-039C2E9743E8}">
   <ds:schemaRefs>
     <ds:schemaRef ds:uri="http://schemas.openxmlformats.org/officeDocument/2006/bibliography"/>
   </ds:schemaRefs>

</xml_diff>

<commit_message>
Updated zip creation section
</commit_message>
<xml_diff>
--- a/V2I Hub Application Description.docx
+++ b/V2I Hub Application Description.docx
@@ -417,13 +417,8 @@
       <w:r>
         <w:t xml:space="preserve"> creates a J2735 </w:t>
       </w:r>
-      <w:proofErr w:type="spellStart"/>
-      <w:r>
-        <w:t>SPaT</w:t>
-      </w:r>
-      <w:proofErr w:type="spellEnd"/>
-      <w:r>
-        <w:t xml:space="preserve"> </w:t>
+      <w:r>
+        <w:t xml:space="preserve">SPaT </w:t>
       </w:r>
       <w:r>
         <w:t>Message</w:t>
@@ -801,11 +796,9 @@
       <w:r>
         <w:t>J2735 Signal Phase and Timing (</w:t>
       </w:r>
-      <w:proofErr w:type="spellStart"/>
       <w:r>
         <w:t>SPaT</w:t>
       </w:r>
-      <w:proofErr w:type="spellEnd"/>
       <w:r>
         <w:t xml:space="preserve">) </w:t>
       </w:r>
@@ -2163,8 +2156,6 @@
       <w:r>
         <w:t>Added missing functionality to Web Portal</w:t>
       </w:r>
-      <w:bookmarkStart w:id="1" w:name="_GoBack"/>
-      <w:bookmarkEnd w:id="1"/>
     </w:p>
     <w:p>
       <w:pPr>
@@ -6921,6 +6912,7 @@
           <w:lang w:eastAsia="x-none"/>
         </w:rPr>
       </w:pPr>
+      <w:bookmarkStart w:id="1" w:name="_GoBack"/>
       <w:r>
         <w:rPr>
           <w:rFonts w:cs="Arial"/>
@@ -6942,12 +6934,13 @@
           <w:rFonts w:cs="Arial"/>
           <w:lang w:eastAsia="x-none"/>
         </w:rPr>
-        <w:t>/bin &lt;</w:t>
+        <w:t xml:space="preserve">/bin </w:t>
       </w:r>
       <w:proofErr w:type="spellStart"/>
       <w:r>
         <w:rPr>
           <w:rFonts w:cs="Arial"/>
+          <w:i/>
           <w:lang w:eastAsia="x-none"/>
         </w:rPr>
         <w:t>PluginName</w:t>
@@ -6958,7 +6951,7 @@
           <w:rFonts w:cs="Arial"/>
           <w:lang w:eastAsia="x-none"/>
         </w:rPr>
-        <w:t>&gt;/bin</w:t>
+        <w:t>/bin</w:t>
       </w:r>
     </w:p>
     <w:p>
@@ -7000,12 +6993,28 @@
           <w:rFonts w:cs="Arial"/>
           <w:lang w:eastAsia="x-none"/>
         </w:rPr>
-        <w:t>zip &lt;</w:t>
+        <w:t xml:space="preserve">zip </w:t>
+      </w:r>
+      <w:r>
+        <w:rPr>
+          <w:rFonts w:cs="Arial"/>
+          <w:i/>
+          <w:lang w:eastAsia="x-none"/>
+        </w:rPr>
+        <w:t>PluginName</w:t>
+      </w:r>
+      <w:r>
+        <w:rPr>
+          <w:rFonts w:cs="Arial"/>
+          <w:lang w:eastAsia="x-none"/>
+        </w:rPr>
+        <w:t xml:space="preserve">.zip </w:t>
       </w:r>
       <w:proofErr w:type="spellStart"/>
       <w:r>
         <w:rPr>
           <w:rFonts w:cs="Arial"/>
+          <w:i/>
           <w:lang w:eastAsia="x-none"/>
         </w:rPr>
         <w:t>PluginName</w:t>
@@ -7016,12 +7025,13 @@
           <w:rFonts w:cs="Arial"/>
           <w:lang w:eastAsia="x-none"/>
         </w:rPr>
-        <w:t>&gt;.zip &lt;</w:t>
+        <w:t>/bin/</w:t>
       </w:r>
       <w:proofErr w:type="spellStart"/>
       <w:r>
         <w:rPr>
           <w:rFonts w:cs="Arial"/>
+          <w:i/>
           <w:lang w:eastAsia="x-none"/>
         </w:rPr>
         <w:t>PluginName</w:t>
@@ -7032,12 +7042,13 @@
           <w:rFonts w:cs="Arial"/>
           <w:lang w:eastAsia="x-none"/>
         </w:rPr>
-        <w:t>&gt;/bin/&lt;</w:t>
+        <w:t xml:space="preserve"> </w:t>
       </w:r>
       <w:proofErr w:type="spellStart"/>
       <w:r>
         <w:rPr>
           <w:rFonts w:cs="Arial"/>
+          <w:i/>
           <w:lang w:eastAsia="x-none"/>
         </w:rPr>
         <w:t>PluginName</w:t>
@@ -7048,7 +7059,7 @@
           <w:rFonts w:cs="Arial"/>
           <w:lang w:eastAsia="x-none"/>
         </w:rPr>
-        <w:t>&gt; &lt;</w:t>
+        <w:t>/</w:t>
       </w:r>
       <w:proofErr w:type="spellStart"/>
       <w:r>
@@ -7056,28 +7067,11 @@
           <w:rFonts w:cs="Arial"/>
           <w:lang w:eastAsia="x-none"/>
         </w:rPr>
-        <w:t>PluginName</w:t>
+        <w:t>manifest.json</w:t>
       </w:r>
       <w:proofErr w:type="spellEnd"/>
-      <w:r>
-        <w:rPr>
-          <w:rFonts w:cs="Arial"/>
-          <w:lang w:eastAsia="x-none"/>
-        </w:rPr>
-        <w:t>&gt;/</w:t>
-      </w:r>
-      <w:proofErr w:type="spellStart"/>
-      <w:proofErr w:type="gramStart"/>
-      <w:r>
-        <w:rPr>
-          <w:rFonts w:cs="Arial"/>
-          <w:lang w:eastAsia="x-none"/>
-        </w:rPr>
-        <w:t>manifest.json</w:t>
-      </w:r>
-      <w:proofErr w:type="spellEnd"/>
-      <w:proofErr w:type="gramEnd"/>
-    </w:p>
+    </w:p>
+    <w:bookmarkEnd w:id="1"/>
     <w:p>
       <w:pPr>
         <w:widowControl w:val="0"/>
@@ -9273,15 +9267,7 @@
         </w:rPr>
       </w:pPr>
       <w:r>
-        <w:t xml:space="preserve">Provides instructions and examples on how to configure the plugins for infrastructure V2I Hub deployment with MAP and </w:t>
-      </w:r>
-      <w:proofErr w:type="spellStart"/>
-      <w:r>
-        <w:t>SPaT</w:t>
-      </w:r>
-      <w:proofErr w:type="spellEnd"/>
-      <w:r>
-        <w:t>.</w:t>
+        <w:t>Provides instructions and examples on how to configure the plugins for infrastructure V2I Hub deployment with MAP and SPaT.</w:t>
       </w:r>
     </w:p>
     <w:p>
@@ -15330,7 +15316,7 @@
 </file>
 
 <file path=customXml/itemProps1.xml><?xml version="1.0" encoding="utf-8"?>
-<ds:datastoreItem xmlns:ds="http://schemas.openxmlformats.org/officeDocument/2006/customXml" ds:itemID="{4D0D9E49-AE52-4BE1-BAD9-039C2E9743E8}">
+<ds:datastoreItem xmlns:ds="http://schemas.openxmlformats.org/officeDocument/2006/customXml" ds:itemID="{53518A50-DB44-40D4-B23F-AD49AE3B1913}">
   <ds:schemaRefs>
     <ds:schemaRef ds:uri="http://schemas.openxmlformats.org/officeDocument/2006/bibliography"/>
   </ds:schemaRefs>

</xml_diff>

<commit_message>
Updated for Version 3.2.1 Updated Readme, Application Description and Release to match changes Updated Administration Portal for configuration updateConfigurationObject Updated ODE Manifest to use local host
</commit_message>
<xml_diff>
--- a/V2I Hub Application Description.docx
+++ b/V2I Hub Application Description.docx
@@ -2037,11 +2037,9 @@
       <w:r>
         <w:t xml:space="preserve">Fixed </w:t>
       </w:r>
-      <w:proofErr w:type="spellStart"/>
-      <w:r>
-        <w:t>compliation</w:t>
-      </w:r>
-      <w:proofErr w:type="spellEnd"/>
+      <w:r>
+        <w:t>compilation</w:t>
+      </w:r>
       <w:r>
         <w:t xml:space="preserve"> script</w:t>
       </w:r>
@@ -2264,6 +2262,7 @@
       <w:pPr>
         <w:pStyle w:val="BHNormal"/>
       </w:pPr>
+      <w:bookmarkStart w:id="1" w:name="_Hlk525832446"/>
       <w:r>
         <w:t>V2I Hub Version 3.2</w:t>
       </w:r>
@@ -2340,6 +2339,44 @@
     </w:p>
     <w:p>
       <w:pPr>
+        <w:pStyle w:val="BHNormal"/>
+      </w:pPr>
+      <w:r>
+        <w:t>V2I Hub Version 3.2.1</w:t>
+      </w:r>
+    </w:p>
+    <w:p>
+      <w:pPr>
+        <w:pStyle w:val="BHNormal"/>
+        <w:numPr>
+          <w:ilvl w:val="0"/>
+          <w:numId w:val="35"/>
+        </w:numPr>
+      </w:pPr>
+      <w:r>
+        <w:t>Fixed issue with Administration Portal not updating configuration parameters on the Chromium Browser</w:t>
+      </w:r>
+    </w:p>
+    <w:p>
+      <w:pPr>
+        <w:pStyle w:val="BHNormal"/>
+        <w:numPr>
+          <w:ilvl w:val="0"/>
+          <w:numId w:val="35"/>
+        </w:numPr>
+      </w:pPr>
+      <w:r>
+        <w:t>Modified the ODE Plugin Manifest file to use local host</w:t>
+      </w:r>
+    </w:p>
+    <w:bookmarkEnd w:id="1"/>
+    <w:p>
+      <w:pPr>
+        <w:pStyle w:val="BHNormal"/>
+      </w:pPr>
+    </w:p>
+    <w:p>
+      <w:pPr>
         <w:pStyle w:val="BHLevel3"/>
         <w:spacing w:before="0" w:after="120"/>
         <w:jc w:val="left"/>
@@ -2535,6 +2572,218 @@
         </w:rPr>
         <w:t xml:space="preserve"> Plugin</w:t>
       </w:r>
+    </w:p>
+    <w:p>
+      <w:pPr>
+        <w:pStyle w:val="BHNormal"/>
+        <w:rPr>
+          <w:rFonts w:ascii="Arial" w:hAnsi="Arial" w:cs="Arial"/>
+          <w:sz w:val="20"/>
+          <w:szCs w:val="20"/>
+        </w:rPr>
+      </w:pPr>
+      <w:r>
+        <w:rPr>
+          <w:rFonts w:ascii="Arial" w:hAnsi="Arial" w:cs="Arial"/>
+          <w:sz w:val="20"/>
+          <w:szCs w:val="20"/>
+        </w:rPr>
+        <w:t>Version 3.2</w:t>
+      </w:r>
+    </w:p>
+    <w:p>
+      <w:pPr>
+        <w:pStyle w:val="BHNormal"/>
+        <w:numPr>
+          <w:ilvl w:val="0"/>
+          <w:numId w:val="12"/>
+        </w:numPr>
+        <w:rPr>
+          <w:rFonts w:ascii="Arial" w:hAnsi="Arial" w:cs="Arial"/>
+          <w:sz w:val="20"/>
+          <w:szCs w:val="20"/>
+        </w:rPr>
+      </w:pPr>
+      <w:r>
+        <w:rPr>
+          <w:rFonts w:ascii="Arial" w:hAnsi="Arial" w:cs="Arial"/>
+          <w:sz w:val="20"/>
+          <w:szCs w:val="20"/>
+        </w:rPr>
+        <w:t>Added ability to send ISD Map blob</w:t>
+      </w:r>
+    </w:p>
+    <w:p>
+      <w:pPr>
+        <w:pStyle w:val="BHNormal"/>
+        <w:numPr>
+          <w:ilvl w:val="0"/>
+          <w:numId w:val="12"/>
+        </w:numPr>
+        <w:rPr>
+          <w:rFonts w:ascii="Arial" w:hAnsi="Arial" w:cs="Arial"/>
+          <w:sz w:val="20"/>
+          <w:szCs w:val="20"/>
+        </w:rPr>
+      </w:pPr>
+      <w:r>
+        <w:rPr>
+          <w:rFonts w:ascii="Arial" w:hAnsi="Arial" w:cs="Arial"/>
+          <w:sz w:val="20"/>
+          <w:szCs w:val="20"/>
+        </w:rPr>
+        <w:t>Fixed issues with ISD json MAP</w:t>
+      </w:r>
+    </w:p>
+    <w:p>
+      <w:pPr>
+        <w:pStyle w:val="BHNormal"/>
+        <w:numPr>
+          <w:ilvl w:val="0"/>
+          <w:numId w:val="12"/>
+        </w:numPr>
+        <w:rPr>
+          <w:rFonts w:ascii="Arial" w:hAnsi="Arial" w:cs="Arial"/>
+          <w:sz w:val="20"/>
+          <w:szCs w:val="20"/>
+        </w:rPr>
+      </w:pPr>
+      <w:r>
+        <w:rPr>
+          <w:rFonts w:ascii="Arial" w:hAnsi="Arial" w:cs="Arial"/>
+          <w:sz w:val="20"/>
+          <w:szCs w:val="20"/>
+        </w:rPr>
+        <w:t>Added Virtual Conflict Monitor to the SPAT Plugin</w:t>
+      </w:r>
+    </w:p>
+    <w:p>
+      <w:pPr>
+        <w:pStyle w:val="BHNormal"/>
+        <w:numPr>
+          <w:ilvl w:val="0"/>
+          <w:numId w:val="12"/>
+        </w:numPr>
+        <w:rPr>
+          <w:rFonts w:ascii="Arial" w:hAnsi="Arial" w:cs="Arial"/>
+          <w:sz w:val="20"/>
+          <w:szCs w:val="20"/>
+        </w:rPr>
+      </w:pPr>
+      <w:r>
+        <w:rPr>
+          <w:rFonts w:ascii="Arial" w:hAnsi="Arial" w:cs="Arial"/>
+          <w:sz w:val="20"/>
+          <w:szCs w:val="20"/>
+        </w:rPr>
+        <w:t xml:space="preserve">Complete RTCM messaging support through </w:t>
+      </w:r>
+      <w:proofErr w:type="spellStart"/>
+      <w:r>
+        <w:rPr>
+          <w:rFonts w:ascii="Arial" w:hAnsi="Arial" w:cs="Arial"/>
+          <w:sz w:val="20"/>
+          <w:szCs w:val="20"/>
+        </w:rPr>
+        <w:t>RtcmPlugin</w:t>
+      </w:r>
+      <w:proofErr w:type="spellEnd"/>
+    </w:p>
+    <w:p>
+      <w:pPr>
+        <w:pStyle w:val="BHNormal"/>
+        <w:numPr>
+          <w:ilvl w:val="0"/>
+          <w:numId w:val="12"/>
+        </w:numPr>
+        <w:rPr>
+          <w:rFonts w:ascii="Arial" w:hAnsi="Arial" w:cs="Arial"/>
+          <w:sz w:val="20"/>
+          <w:szCs w:val="20"/>
+        </w:rPr>
+      </w:pPr>
+      <w:r>
+        <w:rPr>
+          <w:rFonts w:ascii="Arial" w:hAnsi="Arial" w:cs="Arial"/>
+          <w:sz w:val="20"/>
+          <w:szCs w:val="20"/>
+        </w:rPr>
+        <w:t>RTCM 2.3 and 3.X binary encodings</w:t>
+      </w:r>
+    </w:p>
+    <w:p>
+      <w:pPr>
+        <w:pStyle w:val="BHNormal"/>
+        <w:rPr>
+          <w:rFonts w:ascii="Arial" w:hAnsi="Arial" w:cs="Arial"/>
+          <w:sz w:val="20"/>
+          <w:szCs w:val="20"/>
+        </w:rPr>
+      </w:pPr>
+      <w:bookmarkStart w:id="2" w:name="_GoBack"/>
+      <w:bookmarkEnd w:id="2"/>
+      <w:r>
+        <w:rPr>
+          <w:rFonts w:ascii="Arial" w:hAnsi="Arial" w:cs="Arial"/>
+          <w:sz w:val="20"/>
+          <w:szCs w:val="20"/>
+        </w:rPr>
+        <w:t>Version 3.2.1</w:t>
+      </w:r>
+    </w:p>
+    <w:p>
+      <w:pPr>
+        <w:pStyle w:val="BHNormal"/>
+        <w:numPr>
+          <w:ilvl w:val="0"/>
+          <w:numId w:val="12"/>
+        </w:numPr>
+        <w:rPr>
+          <w:rFonts w:ascii="Arial" w:hAnsi="Arial" w:cs="Arial"/>
+          <w:sz w:val="20"/>
+          <w:szCs w:val="20"/>
+        </w:rPr>
+      </w:pPr>
+      <w:r>
+        <w:rPr>
+          <w:rFonts w:ascii="Arial" w:hAnsi="Arial" w:cs="Arial"/>
+          <w:sz w:val="20"/>
+          <w:szCs w:val="20"/>
+        </w:rPr>
+        <w:t>Fixed issue with Administration Portal not updating configuration parameters on the Chromium Browser</w:t>
+      </w:r>
+    </w:p>
+    <w:p>
+      <w:pPr>
+        <w:pStyle w:val="BHNormal"/>
+        <w:numPr>
+          <w:ilvl w:val="0"/>
+          <w:numId w:val="12"/>
+        </w:numPr>
+        <w:rPr>
+          <w:rFonts w:ascii="Arial" w:hAnsi="Arial" w:cs="Arial"/>
+          <w:sz w:val="20"/>
+          <w:szCs w:val="20"/>
+        </w:rPr>
+      </w:pPr>
+      <w:r>
+        <w:rPr>
+          <w:rFonts w:ascii="Arial" w:hAnsi="Arial" w:cs="Arial"/>
+          <w:sz w:val="20"/>
+          <w:szCs w:val="20"/>
+        </w:rPr>
+        <w:t>Modified the ODE Plugin Manifest file to use local host</w:t>
+      </w:r>
+    </w:p>
+    <w:p>
+      <w:pPr>
+        <w:pStyle w:val="BHNormal"/>
+        <w:rPr>
+          <w:rFonts w:ascii="Arial" w:hAnsi="Arial" w:cs="Arial"/>
+          <w:sz w:val="20"/>
+          <w:szCs w:val="20"/>
+        </w:rPr>
+      </w:pPr>
     </w:p>
     <w:p>
       <w:pPr>
@@ -2852,6 +3101,7 @@
           <w:sz w:val="20"/>
           <w:szCs w:val="20"/>
         </w:rPr>
+        <w:lastRenderedPageBreak/>
         <w:t>Traffic signal controller producing a</w:t>
       </w:r>
       <w:r>
@@ -4270,7 +4520,6 @@
           <w:spacing w:val="0"/>
           <w:kern w:val="0"/>
         </w:rPr>
-        <w:lastRenderedPageBreak/>
         <w:t>ibusb-1.0.0-dev</w:t>
       </w:r>
     </w:p>
@@ -6259,6 +6508,7 @@
         <w:rPr>
           <w:lang w:eastAsia="x-none"/>
         </w:rPr>
+        <w:lastRenderedPageBreak/>
         <w:t xml:space="preserve">$ </w:t>
       </w:r>
       <w:r>
@@ -6564,7 +6814,6 @@
         <w:rPr>
           <w:lang w:eastAsia="x-none"/>
         </w:rPr>
-        <w:lastRenderedPageBreak/>
         <w:t xml:space="preserve">$ cd </w:t>
       </w:r>
       <w:proofErr w:type="spellStart"/>
@@ -8038,6 +8287,7 @@
           <w:spacing w:val="0"/>
           <w:kern w:val="0"/>
         </w:rPr>
+        <w:lastRenderedPageBreak/>
         <w:t xml:space="preserve">$ </w:t>
       </w:r>
       <w:proofErr w:type="spellStart"/>
@@ -8726,7 +8976,6 @@
           <w:spacing w:val="0"/>
           <w:kern w:val="0"/>
         </w:rPr>
-        <w:lastRenderedPageBreak/>
         <w:t>V2I_Hub_AdministrationPortalUserGuide</w:t>
       </w:r>
       <w:r>
@@ -8812,8 +9061,6 @@
           <w:lang w:eastAsia="x-none"/>
         </w:rPr>
       </w:pPr>
-      <w:bookmarkStart w:id="1" w:name="_GoBack"/>
-      <w:bookmarkEnd w:id="1"/>
     </w:p>
     <w:p>
       <w:pPr>
@@ -9122,6 +9369,60 @@
         <w:t>src</w:t>
       </w:r>
       <w:proofErr w:type="spellEnd"/>
+    </w:p>
+    <w:p>
+      <w:pPr>
+        <w:rPr>
+          <w:lang w:eastAsia="x-none"/>
+        </w:rPr>
+      </w:pPr>
+    </w:p>
+    <w:p>
+      <w:pPr>
+        <w:rPr>
+          <w:lang w:eastAsia="x-none"/>
+        </w:rPr>
+      </w:pPr>
+      <w:r>
+        <w:rPr>
+          <w:lang w:eastAsia="x-none"/>
+        </w:rPr>
+        <w:t>ISD Map Creator UPER File</w:t>
+      </w:r>
+    </w:p>
+    <w:p>
+      <w:pPr>
+        <w:rPr>
+          <w:lang w:eastAsia="x-none"/>
+        </w:rPr>
+      </w:pPr>
+    </w:p>
+    <w:p>
+      <w:pPr>
+        <w:rPr>
+          <w:lang w:eastAsia="x-none"/>
+        </w:rPr>
+      </w:pPr>
+      <w:r>
+        <w:rPr>
+          <w:lang w:eastAsia="x-none"/>
+        </w:rPr>
+        <w:t>The input needed by the MAP plugin can alternatively be created by using the ISD Message Creator tool to export binary (UPER Hex) data, saved to a file with a .txt extension and uploaded via the admin portal.  The next section explains the map input files in more detail. The input file(s) to be used must be placed in the /var/www/</w:t>
+      </w:r>
+      <w:proofErr w:type="spellStart"/>
+      <w:r>
+        <w:rPr>
+          <w:lang w:eastAsia="x-none"/>
+        </w:rPr>
+        <w:t>plugings</w:t>
+      </w:r>
+      <w:proofErr w:type="spellEnd"/>
+      <w:r>
+        <w:rPr>
+          <w:lang w:eastAsia="x-none"/>
+        </w:rPr>
+        <w:t>/MAP directory and the permissions and owners changed via the commands above substituting your file name with the .txt extension.</w:t>
+      </w:r>
     </w:p>
     <w:p>
       <w:pPr>
@@ -9302,6 +9603,7 @@
         </w:rPr>
       </w:pPr>
       <w:r>
+        <w:lastRenderedPageBreak/>
         <w:t>Provides descriptions and configuration details for the V2I Hub plugins created during the Integrated V2I Prototype (IVP) and V2I Reference Implementation project.</w:t>
       </w:r>
     </w:p>
@@ -9574,7 +9876,6 @@
           <w:sz w:val="20"/>
           <w:szCs w:val="20"/>
         </w:rPr>
-        <w:lastRenderedPageBreak/>
         <w:t>To be populated from metadata file</w:t>
       </w:r>
     </w:p>
@@ -12013,6 +12314,119 @@
     </w:lvl>
   </w:abstractNum>
   <w:abstractNum w:abstractNumId="21" w15:restartNumberingAfterBreak="0">
+    <w:nsid w:val="5B9E0865"/>
+    <w:multiLevelType w:val="hybridMultilevel"/>
+    <w:tmpl w:val="902EB550"/>
+    <w:lvl w:ilvl="0" w:tplc="04090001">
+      <w:start w:val="1"/>
+      <w:numFmt w:val="bullet"/>
+      <w:lvlText w:val=""/>
+      <w:lvlJc w:val="left"/>
+      <w:pPr>
+        <w:ind w:left="720" w:hanging="360"/>
+      </w:pPr>
+      <w:rPr>
+        <w:rFonts w:ascii="Symbol" w:hAnsi="Symbol" w:hint="default"/>
+      </w:rPr>
+    </w:lvl>
+    <w:lvl w:ilvl="1" w:tplc="04090003" w:tentative="1">
+      <w:start w:val="1"/>
+      <w:numFmt w:val="bullet"/>
+      <w:lvlText w:val="o"/>
+      <w:lvlJc w:val="left"/>
+      <w:pPr>
+        <w:ind w:left="1440" w:hanging="360"/>
+      </w:pPr>
+      <w:rPr>
+        <w:rFonts w:ascii="Courier New" w:hAnsi="Courier New" w:cs="Courier New" w:hint="default"/>
+      </w:rPr>
+    </w:lvl>
+    <w:lvl w:ilvl="2" w:tplc="04090005" w:tentative="1">
+      <w:start w:val="1"/>
+      <w:numFmt w:val="bullet"/>
+      <w:lvlText w:val=""/>
+      <w:lvlJc w:val="left"/>
+      <w:pPr>
+        <w:ind w:left="2160" w:hanging="360"/>
+      </w:pPr>
+      <w:rPr>
+        <w:rFonts w:ascii="Wingdings" w:hAnsi="Wingdings" w:hint="default"/>
+      </w:rPr>
+    </w:lvl>
+    <w:lvl w:ilvl="3" w:tplc="04090001" w:tentative="1">
+      <w:start w:val="1"/>
+      <w:numFmt w:val="bullet"/>
+      <w:lvlText w:val=""/>
+      <w:lvlJc w:val="left"/>
+      <w:pPr>
+        <w:ind w:left="2880" w:hanging="360"/>
+      </w:pPr>
+      <w:rPr>
+        <w:rFonts w:ascii="Symbol" w:hAnsi="Symbol" w:hint="default"/>
+      </w:rPr>
+    </w:lvl>
+    <w:lvl w:ilvl="4" w:tplc="04090003" w:tentative="1">
+      <w:start w:val="1"/>
+      <w:numFmt w:val="bullet"/>
+      <w:lvlText w:val="o"/>
+      <w:lvlJc w:val="left"/>
+      <w:pPr>
+        <w:ind w:left="3600" w:hanging="360"/>
+      </w:pPr>
+      <w:rPr>
+        <w:rFonts w:ascii="Courier New" w:hAnsi="Courier New" w:cs="Courier New" w:hint="default"/>
+      </w:rPr>
+    </w:lvl>
+    <w:lvl w:ilvl="5" w:tplc="04090005" w:tentative="1">
+      <w:start w:val="1"/>
+      <w:numFmt w:val="bullet"/>
+      <w:lvlText w:val=""/>
+      <w:lvlJc w:val="left"/>
+      <w:pPr>
+        <w:ind w:left="4320" w:hanging="360"/>
+      </w:pPr>
+      <w:rPr>
+        <w:rFonts w:ascii="Wingdings" w:hAnsi="Wingdings" w:hint="default"/>
+      </w:rPr>
+    </w:lvl>
+    <w:lvl w:ilvl="6" w:tplc="04090001" w:tentative="1">
+      <w:start w:val="1"/>
+      <w:numFmt w:val="bullet"/>
+      <w:lvlText w:val=""/>
+      <w:lvlJc w:val="left"/>
+      <w:pPr>
+        <w:ind w:left="5040" w:hanging="360"/>
+      </w:pPr>
+      <w:rPr>
+        <w:rFonts w:ascii="Symbol" w:hAnsi="Symbol" w:hint="default"/>
+      </w:rPr>
+    </w:lvl>
+    <w:lvl w:ilvl="7" w:tplc="04090003" w:tentative="1">
+      <w:start w:val="1"/>
+      <w:numFmt w:val="bullet"/>
+      <w:lvlText w:val="o"/>
+      <w:lvlJc w:val="left"/>
+      <w:pPr>
+        <w:ind w:left="5760" w:hanging="360"/>
+      </w:pPr>
+      <w:rPr>
+        <w:rFonts w:ascii="Courier New" w:hAnsi="Courier New" w:cs="Courier New" w:hint="default"/>
+      </w:rPr>
+    </w:lvl>
+    <w:lvl w:ilvl="8" w:tplc="04090005" w:tentative="1">
+      <w:start w:val="1"/>
+      <w:numFmt w:val="bullet"/>
+      <w:lvlText w:val=""/>
+      <w:lvlJc w:val="left"/>
+      <w:pPr>
+        <w:ind w:left="6480" w:hanging="360"/>
+      </w:pPr>
+      <w:rPr>
+        <w:rFonts w:ascii="Wingdings" w:hAnsi="Wingdings" w:hint="default"/>
+      </w:rPr>
+    </w:lvl>
+  </w:abstractNum>
+  <w:abstractNum w:abstractNumId="22" w15:restartNumberingAfterBreak="0">
     <w:nsid w:val="5C3D5ECA"/>
     <w:multiLevelType w:val="hybridMultilevel"/>
     <w:tmpl w:val="4846270A"/>
@@ -12125,7 +12539,7 @@
       </w:rPr>
     </w:lvl>
   </w:abstractNum>
-  <w:abstractNum w:abstractNumId="22" w15:restartNumberingAfterBreak="0">
+  <w:abstractNum w:abstractNumId="23" w15:restartNumberingAfterBreak="0">
     <w:nsid w:val="611A6D2D"/>
     <w:multiLevelType w:val="hybridMultilevel"/>
     <w:tmpl w:val="5A922652"/>
@@ -12238,7 +12652,7 @@
       </w:rPr>
     </w:lvl>
   </w:abstractNum>
-  <w:abstractNum w:abstractNumId="23" w15:restartNumberingAfterBreak="0">
+  <w:abstractNum w:abstractNumId="24" w15:restartNumberingAfterBreak="0">
     <w:nsid w:val="61425C7E"/>
     <w:multiLevelType w:val="hybridMultilevel"/>
     <w:tmpl w:val="2E8E48D8"/>
@@ -12351,7 +12765,7 @@
       </w:rPr>
     </w:lvl>
   </w:abstractNum>
-  <w:abstractNum w:abstractNumId="24" w15:restartNumberingAfterBreak="0">
+  <w:abstractNum w:abstractNumId="25" w15:restartNumberingAfterBreak="0">
     <w:nsid w:val="628B49B6"/>
     <w:multiLevelType w:val="hybridMultilevel"/>
     <w:tmpl w:val="09F0ADF8"/>
@@ -12464,7 +12878,7 @@
       </w:rPr>
     </w:lvl>
   </w:abstractNum>
-  <w:abstractNum w:abstractNumId="25" w15:restartNumberingAfterBreak="0">
+  <w:abstractNum w:abstractNumId="26" w15:restartNumberingAfterBreak="0">
     <w:nsid w:val="67F20CC2"/>
     <w:multiLevelType w:val="hybridMultilevel"/>
     <w:tmpl w:val="2396937A"/>
@@ -12577,7 +12991,7 @@
       </w:rPr>
     </w:lvl>
   </w:abstractNum>
-  <w:abstractNum w:abstractNumId="26" w15:restartNumberingAfterBreak="0">
+  <w:abstractNum w:abstractNumId="27" w15:restartNumberingAfterBreak="0">
     <w:nsid w:val="694B30B0"/>
     <w:multiLevelType w:val="hybridMultilevel"/>
     <w:tmpl w:val="2444C066"/>
@@ -12690,7 +13104,7 @@
       </w:rPr>
     </w:lvl>
   </w:abstractNum>
-  <w:abstractNum w:abstractNumId="27" w15:restartNumberingAfterBreak="0">
+  <w:abstractNum w:abstractNumId="28" w15:restartNumberingAfterBreak="0">
     <w:nsid w:val="6C6B0083"/>
     <w:multiLevelType w:val="hybridMultilevel"/>
     <w:tmpl w:val="2ECCA3BE"/>
@@ -12776,7 +13190,7 @@
       </w:pPr>
     </w:lvl>
   </w:abstractNum>
-  <w:abstractNum w:abstractNumId="28" w15:restartNumberingAfterBreak="0">
+  <w:abstractNum w:abstractNumId="29" w15:restartNumberingAfterBreak="0">
     <w:nsid w:val="6E7B233A"/>
     <w:multiLevelType w:val="hybridMultilevel"/>
     <w:tmpl w:val="C7500638"/>
@@ -12889,7 +13303,7 @@
       </w:rPr>
     </w:lvl>
   </w:abstractNum>
-  <w:abstractNum w:abstractNumId="29" w15:restartNumberingAfterBreak="0">
+  <w:abstractNum w:abstractNumId="30" w15:restartNumberingAfterBreak="0">
     <w:nsid w:val="71B751B5"/>
     <w:multiLevelType w:val="hybridMultilevel"/>
     <w:tmpl w:val="9E2C702A"/>
@@ -13002,7 +13416,7 @@
       </w:rPr>
     </w:lvl>
   </w:abstractNum>
-  <w:abstractNum w:abstractNumId="30" w15:restartNumberingAfterBreak="0">
+  <w:abstractNum w:abstractNumId="31" w15:restartNumberingAfterBreak="0">
     <w:nsid w:val="781348D8"/>
     <w:multiLevelType w:val="hybridMultilevel"/>
     <w:tmpl w:val="9C6C4DBE"/>
@@ -13115,7 +13529,7 @@
       </w:rPr>
     </w:lvl>
   </w:abstractNum>
-  <w:abstractNum w:abstractNumId="31" w15:restartNumberingAfterBreak="0">
+  <w:abstractNum w:abstractNumId="32" w15:restartNumberingAfterBreak="0">
     <w:nsid w:val="7CE07CA1"/>
     <w:multiLevelType w:val="hybridMultilevel"/>
     <w:tmpl w:val="DF92610A"/>
@@ -13247,13 +13661,13 @@
     <w:abstractNumId w:val="4"/>
   </w:num>
   <w:num w:numId="7">
-    <w:abstractNumId w:val="31"/>
+    <w:abstractNumId w:val="32"/>
   </w:num>
   <w:num w:numId="8">
     <w:abstractNumId w:val="1"/>
   </w:num>
   <w:num w:numId="9">
-    <w:abstractNumId w:val="30"/>
+    <w:abstractNumId w:val="31"/>
   </w:num>
   <w:num w:numId="10">
     <w:abstractNumId w:val="11"/>
@@ -13262,13 +13676,13 @@
     <w:abstractNumId w:val="16"/>
   </w:num>
   <w:num w:numId="12">
-    <w:abstractNumId w:val="25"/>
+    <w:abstractNumId w:val="26"/>
   </w:num>
   <w:num w:numId="13">
     <w:abstractNumId w:val="5"/>
   </w:num>
   <w:num w:numId="14">
-    <w:abstractNumId w:val="27"/>
+    <w:abstractNumId w:val="28"/>
     <w:lvlOverride w:ilvl="0">
       <w:startOverride w:val="1"/>
     </w:lvlOverride>
@@ -13298,10 +13712,10 @@
     </w:lvlOverride>
   </w:num>
   <w:num w:numId="15">
-    <w:abstractNumId w:val="27"/>
+    <w:abstractNumId w:val="28"/>
   </w:num>
   <w:num w:numId="16">
-    <w:abstractNumId w:val="24"/>
+    <w:abstractNumId w:val="25"/>
   </w:num>
   <w:num w:numId="17">
     <w:abstractNumId w:val="7"/>
@@ -13313,7 +13727,7 @@
     <w:abstractNumId w:val="3"/>
   </w:num>
   <w:num w:numId="20">
-    <w:abstractNumId w:val="21"/>
+    <w:abstractNumId w:val="22"/>
   </w:num>
   <w:num w:numId="21">
     <w:abstractNumId w:val="15"/>
@@ -13343,19 +13757,22 @@
     <w:abstractNumId w:val="16"/>
   </w:num>
   <w:num w:numId="30">
-    <w:abstractNumId w:val="26"/>
+    <w:abstractNumId w:val="27"/>
   </w:num>
   <w:num w:numId="31">
+    <w:abstractNumId w:val="24"/>
+  </w:num>
+  <w:num w:numId="32">
+    <w:abstractNumId w:val="29"/>
+  </w:num>
+  <w:num w:numId="33">
     <w:abstractNumId w:val="23"/>
   </w:num>
-  <w:num w:numId="32">
-    <w:abstractNumId w:val="28"/>
+  <w:num w:numId="34">
+    <w:abstractNumId w:val="30"/>
   </w:num>
-  <w:num w:numId="33">
-    <w:abstractNumId w:val="22"/>
-  </w:num>
-  <w:num w:numId="34">
-    <w:abstractNumId w:val="29"/>
+  <w:num w:numId="35">
+    <w:abstractNumId w:val="21"/>
   </w:num>
 </w:numbering>
 </file>
@@ -15566,7 +15983,7 @@
 </file>
 
 <file path=customXml/itemProps1.xml><?xml version="1.0" encoding="utf-8"?>
-<ds:datastoreItem xmlns:ds="http://schemas.openxmlformats.org/officeDocument/2006/customXml" ds:itemID="{104A8B53-AB44-480D-9D5E-9E36FD6F7705}">
+<ds:datastoreItem xmlns:ds="http://schemas.openxmlformats.org/officeDocument/2006/customXml" ds:itemID="{7B14405A-D08B-4260-8874-4850EE6739DF}">
   <ds:schemaRefs>
     <ds:schemaRef ds:uri="http://schemas.openxmlformats.org/officeDocument/2006/bibliography"/>
   </ds:schemaRefs>

</xml_diff>